<commit_message>
Add a few points to tm (task manager)
</commit_message>
<xml_diff>
--- a/documentation/TRS_ТЗ.docx
+++ b/documentation/TRS_ТЗ.docx
@@ -584,6 +584,60 @@
     <w:p>
       <w:pPr>
         <w:pStyle w:val="Normal"/>
+        <w:ind w:firstLine="708"/>
+        <w:jc w:val="left"/>
+        <w:rPr>
+          <w:sz w:val="40"/>
+          <w:szCs w:val="40"/>
+        </w:rPr>
+      </w:pPr>
+      <w:r>
+        <w:rPr>
+          <w:sz w:val="40"/>
+          <w:szCs w:val="40"/>
+        </w:rPr>
+        <w:t>Организация всей команды и работы над проектом</w:t>
+      </w:r>
+    </w:p>
+    <w:p>
+      <w:pPr>
+        <w:pStyle w:val="Normal"/>
+        <w:ind w:firstLine="708"/>
+        <w:jc w:val="left"/>
+        <w:rPr>
+          <w:sz w:val="40"/>
+          <w:szCs w:val="40"/>
+        </w:rPr>
+      </w:pPr>
+      <w:r>
+        <w:rPr>
+          <w:sz w:val="40"/>
+          <w:szCs w:val="40"/>
+        </w:rPr>
+        <w:t>Начать реализовывать заготовки по персонажу и игре</w:t>
+      </w:r>
+    </w:p>
+    <w:p>
+      <w:pPr>
+        <w:pStyle w:val="Normal"/>
+        <w:ind w:firstLine="708"/>
+        <w:jc w:val="left"/>
+        <w:rPr>
+          <w:sz w:val="40"/>
+          <w:szCs w:val="40"/>
+        </w:rPr>
+      </w:pPr>
+      <w:r>
+        <w:rPr>
+          <w:sz w:val="40"/>
+          <w:szCs w:val="40"/>
+        </w:rPr>
+        <w:t>Подключить всю команду к проекту</w:t>
+      </w:r>
+    </w:p>
+    <w:p>
+      <w:pPr>
+        <w:pStyle w:val="Normal"/>
         <w:jc w:val="left"/>
         <w:rPr>
           <w:sz w:val="40"/>
@@ -626,6 +680,78 @@
     <w:p>
       <w:pPr>
         <w:pStyle w:val="Normal"/>
+        <w:ind w:firstLine="708"/>
+        <w:jc w:val="left"/>
+        <w:rPr>
+          <w:sz w:val="40"/>
+          <w:szCs w:val="40"/>
+        </w:rPr>
+      </w:pPr>
+      <w:r>
+        <w:rPr>
+          <w:sz w:val="40"/>
+          <w:szCs w:val="40"/>
+        </w:rPr>
+        <w:t>Нарисованы основные действия главного персонажа</w:t>
+      </w:r>
+    </w:p>
+    <w:p>
+      <w:pPr>
+        <w:pStyle w:val="Normal"/>
+        <w:ind w:firstLine="708"/>
+        <w:jc w:val="left"/>
+        <w:rPr>
+          <w:sz w:val="40"/>
+          <w:szCs w:val="40"/>
+        </w:rPr>
+      </w:pPr>
+      <w:r>
+        <w:rPr>
+          <w:sz w:val="40"/>
+          <w:szCs w:val="40"/>
+        </w:rPr>
+        <w:t>Созданы стартовая локация и локация выбора персонажа/начала игры</w:t>
+      </w:r>
+    </w:p>
+    <w:p>
+      <w:pPr>
+        <w:pStyle w:val="Normal"/>
+        <w:ind w:firstLine="708"/>
+        <w:jc w:val="left"/>
+        <w:rPr>
+          <w:sz w:val="40"/>
+          <w:szCs w:val="40"/>
+        </w:rPr>
+      </w:pPr>
+      <w:r>
+        <w:rPr>
+          <w:sz w:val="40"/>
+          <w:szCs w:val="40"/>
+        </w:rPr>
+        <w:t>Создана локация настроек</w:t>
+      </w:r>
+    </w:p>
+    <w:p>
+      <w:pPr>
+        <w:pStyle w:val="Normal"/>
+        <w:ind w:firstLine="708"/>
+        <w:jc w:val="left"/>
+        <w:rPr>
+          <w:sz w:val="40"/>
+          <w:szCs w:val="40"/>
+        </w:rPr>
+      </w:pPr>
+      <w:r>
+        <w:rPr>
+          <w:sz w:val="40"/>
+          <w:szCs w:val="40"/>
+        </w:rPr>
+        <w:t>Подключены json файлы</w:t>
+      </w:r>
+    </w:p>
+    <w:p>
+      <w:pPr>
+        <w:pStyle w:val="Normal"/>
         <w:jc w:val="left"/>
         <w:rPr>
           <w:sz w:val="40"/>
@@ -663,6 +789,74 @@
           <w:szCs w:val="40"/>
         </w:rPr>
         <w:t xml:space="preserve"> 19.1.26</w:t>
+      </w:r>
+    </w:p>
+    <w:p>
+      <w:pPr>
+        <w:pStyle w:val="Normal"/>
+        <w:ind w:firstLine="708"/>
+        <w:jc w:val="left"/>
+        <w:rPr>
+          <w:sz w:val="40"/>
+          <w:szCs w:val="40"/>
+        </w:rPr>
+      </w:pPr>
+      <w:r>
+        <w:rPr>
+          <w:sz w:val="40"/>
+          <w:szCs w:val="40"/>
+        </w:rPr>
+        <w:t>Нарисованы и реализованы карты с системой врагов</w:t>
+      </w:r>
+    </w:p>
+    <w:p>
+      <w:pPr>
+        <w:pStyle w:val="Normal"/>
+        <w:ind w:firstLine="708"/>
+        <w:jc w:val="left"/>
+        <w:rPr>
+          <w:sz w:val="40"/>
+          <w:szCs w:val="40"/>
+        </w:rPr>
+      </w:pPr>
+      <w:r>
+        <w:rPr>
+          <w:sz w:val="40"/>
+          <w:szCs w:val="40"/>
+        </w:rPr>
+        <w:t>Система очков здоровья</w:t>
+      </w:r>
+      <w:r>
+        <w:rPr>
+          <w:sz w:val="40"/>
+          <w:szCs w:val="40"/>
+        </w:rPr>
+        <w:t xml:space="preserve"> </w:t>
+      </w:r>
+      <w:r>
+        <w:rPr>
+          <w:sz w:val="40"/>
+          <w:szCs w:val="40"/>
+        </w:rPr>
+        <w:t xml:space="preserve">и система атаки </w:t>
+      </w:r>
+    </w:p>
+    <w:p>
+      <w:pPr>
+        <w:pStyle w:val="Normal"/>
+        <w:ind w:firstLine="708"/>
+        <w:jc w:val="left"/>
+        <w:rPr>
+          <w:sz w:val="40"/>
+          <w:szCs w:val="40"/>
+        </w:rPr>
+      </w:pPr>
+      <w:r>
+        <w:rPr>
+          <w:sz w:val="40"/>
+          <w:szCs w:val="40"/>
+        </w:rPr>
+        <w:t>Реализован сам игрок на показываемом экране</w:t>
       </w:r>
     </w:p>
     <w:p>

</xml_diff>